<commit_message>
Added latest code and updated report
</commit_message>
<xml_diff>
--- a/Project Details .docx
+++ b/Project Details .docx
@@ -130,7 +130,7 @@
         </w:trPr>
         <w:tc>
           <w:tcPr>
-            <w:tcW w:w="1663" w:type="dxa"/>
+            <w:tcW w:w="1342" w:type="dxa"/>
           </w:tcPr>
           <w:p>
             <w:pPr>
@@ -152,7 +152,7 @@
         </w:tc>
         <w:tc>
           <w:tcPr>
-            <w:tcW w:w="2138" w:type="dxa"/>
+            <w:tcW w:w="1875" w:type="dxa"/>
           </w:tcPr>
           <w:p>
             <w:pPr>
@@ -174,7 +174,7 @@
         </w:tc>
         <w:tc>
           <w:tcPr>
-            <w:tcW w:w="1997" w:type="dxa"/>
+            <w:tcW w:w="2808" w:type="dxa"/>
           </w:tcPr>
           <w:p>
             <w:pPr>
@@ -196,7 +196,7 @@
         </w:tc>
         <w:tc>
           <w:tcPr>
-            <w:tcW w:w="4151" w:type="dxa"/>
+            <w:tcW w:w="3924" w:type="dxa"/>
           </w:tcPr>
           <w:p>
             <w:pPr>
@@ -223,7 +223,7 @@
         </w:trPr>
         <w:tc>
           <w:tcPr>
-            <w:tcW w:w="1663" w:type="dxa"/>
+            <w:tcW w:w="1342" w:type="dxa"/>
           </w:tcPr>
           <w:p>
             <w:pPr>
@@ -245,7 +245,7 @@
         </w:tc>
         <w:tc>
           <w:tcPr>
-            <w:tcW w:w="2138" w:type="dxa"/>
+            <w:tcW w:w="1875" w:type="dxa"/>
           </w:tcPr>
           <w:p>
             <w:pPr>
@@ -267,7 +267,7 @@
         </w:tc>
         <w:tc>
           <w:tcPr>
-            <w:tcW w:w="1997" w:type="dxa"/>
+            <w:tcW w:w="2808" w:type="dxa"/>
           </w:tcPr>
           <w:p>
             <w:pPr>
@@ -289,7 +289,7 @@
         </w:tc>
         <w:tc>
           <w:tcPr>
-            <w:tcW w:w="4151" w:type="dxa"/>
+            <w:tcW w:w="3924" w:type="dxa"/>
           </w:tcPr>
           <w:p>
             <w:pPr>
@@ -316,130 +316,33 @@
       </w:tr>
       <w:tr>
         <w:trPr>
-          <w:trHeight w:val="453"/>
-        </w:trPr>
-        <w:tc>
-          <w:tcPr>
-            <w:tcW w:w="1663" w:type="dxa"/>
-          </w:tcPr>
-          <w:p>
-            <w:pPr>
-              <w:rPr>
-                <w:sz w:val="28"/>
-                <w:szCs w:val="28"/>
-                <w:lang w:val="en-US"/>
-              </w:rPr>
-            </w:pPr>
-            <w:r>
-              <w:rPr>
-                <w:sz w:val="28"/>
-                <w:szCs w:val="28"/>
-                <w:lang w:val="en-US"/>
-              </w:rPr>
-              <w:t>2.</w:t>
-            </w:r>
-          </w:p>
-        </w:tc>
-        <w:tc>
-          <w:tcPr>
-            <w:tcW w:w="2138" w:type="dxa"/>
-          </w:tcPr>
-          <w:p>
-            <w:pPr>
-              <w:rPr>
-                <w:sz w:val="28"/>
-                <w:szCs w:val="28"/>
-                <w:lang w:val="en-US"/>
-              </w:rPr>
-            </w:pPr>
-            <w:r>
-              <w:rPr>
-                <w:sz w:val="28"/>
-                <w:szCs w:val="28"/>
-                <w:lang w:val="en-US"/>
-              </w:rPr>
-              <w:t>Kundan</w:t>
-            </w:r>
-          </w:p>
-        </w:tc>
-        <w:tc>
-          <w:tcPr>
-            <w:tcW w:w="1997" w:type="dxa"/>
-          </w:tcPr>
-          <w:p>
-            <w:pPr>
-              <w:rPr>
-                <w:sz w:val="28"/>
-                <w:szCs w:val="28"/>
-                <w:lang w:val="en-US"/>
-              </w:rPr>
-            </w:pPr>
-            <w:r>
-              <w:rPr>
-                <w:sz w:val="28"/>
-                <w:szCs w:val="28"/>
-                <w:lang w:val="en-US"/>
-              </w:rPr>
-              <w:t>Mentor</w:t>
-            </w:r>
-          </w:p>
-        </w:tc>
-        <w:tc>
-          <w:tcPr>
-            <w:tcW w:w="4151" w:type="dxa"/>
-          </w:tcPr>
-          <w:p>
-            <w:pPr>
-              <w:rPr>
-                <w:sz w:val="28"/>
-                <w:szCs w:val="28"/>
-                <w:lang w:val="en-US"/>
-              </w:rPr>
-            </w:pPr>
-            <w:hyperlink r:id="rId6" w:tgtFrame="_blank" w:history="1">
-              <w:r>
-                <w:rPr>
-                  <w:rStyle w:val="Hyperlink"/>
-                  <w:rFonts w:ascii="Arial" w:hAnsi="Arial" w:cs="Arial"/>
-                  <w:sz w:val="23"/>
-                  <w:szCs w:val="23"/>
-                  <w:shd w:val="clear" w:color="auto" w:fill="F8F8F8"/>
-                </w:rPr>
-                <w:t>oauth.kundan@gmail.com</w:t>
-              </w:r>
-            </w:hyperlink>
-          </w:p>
-        </w:tc>
-      </w:tr>
-      <w:tr>
-        <w:trPr>
           <w:trHeight w:val="923"/>
         </w:trPr>
         <w:tc>
           <w:tcPr>
-            <w:tcW w:w="1663" w:type="dxa"/>
-          </w:tcPr>
-          <w:p>
-            <w:pPr>
-              <w:rPr>
-                <w:sz w:val="28"/>
-                <w:szCs w:val="28"/>
-                <w:lang w:val="en-US"/>
-              </w:rPr>
-            </w:pPr>
-            <w:r>
-              <w:rPr>
-                <w:sz w:val="28"/>
-                <w:szCs w:val="28"/>
-                <w:lang w:val="en-US"/>
-              </w:rPr>
-              <w:t>3.</w:t>
-            </w:r>
-          </w:p>
-        </w:tc>
-        <w:tc>
-          <w:tcPr>
-            <w:tcW w:w="2138" w:type="dxa"/>
+            <w:tcW w:w="1342" w:type="dxa"/>
+          </w:tcPr>
+          <w:p>
+            <w:pPr>
+              <w:rPr>
+                <w:sz w:val="28"/>
+                <w:szCs w:val="28"/>
+                <w:lang w:val="en-US"/>
+              </w:rPr>
+            </w:pPr>
+            <w:r>
+              <w:rPr>
+                <w:sz w:val="28"/>
+                <w:szCs w:val="28"/>
+                <w:lang w:val="en-US"/>
+              </w:rPr>
+              <w:t>2.</w:t>
+            </w:r>
+          </w:p>
+        </w:tc>
+        <w:tc>
+          <w:tcPr>
+            <w:tcW w:w="1875" w:type="dxa"/>
           </w:tcPr>
           <w:p>
             <w:pPr>
@@ -461,7 +364,7 @@
         </w:tc>
         <w:tc>
           <w:tcPr>
-            <w:tcW w:w="1997" w:type="dxa"/>
+            <w:tcW w:w="2808" w:type="dxa"/>
           </w:tcPr>
           <w:p>
             <w:pPr>
@@ -483,7 +386,7 @@
         </w:tc>
         <w:tc>
           <w:tcPr>
-            <w:tcW w:w="4151" w:type="dxa"/>
+            <w:tcW w:w="3924" w:type="dxa"/>
           </w:tcPr>
           <w:p>
             <w:pPr>
@@ -503,7 +406,7 @@
               </w:rPr>
               <w:t> </w:t>
             </w:r>
-            <w:hyperlink r:id="rId7" w:tgtFrame="_blank" w:history="1">
+            <w:hyperlink r:id="rId6" w:tgtFrame="_blank" w:history="1">
               <w:r>
                 <w:rPr>
                   <w:rStyle w:val="Hyperlink"/>
@@ -520,130 +423,33 @@
       </w:tr>
       <w:tr>
         <w:trPr>
-          <w:trHeight w:val="453"/>
-        </w:trPr>
-        <w:tc>
-          <w:tcPr>
-            <w:tcW w:w="1663" w:type="dxa"/>
-          </w:tcPr>
-          <w:p>
-            <w:pPr>
-              <w:rPr>
-                <w:sz w:val="28"/>
-                <w:szCs w:val="28"/>
-                <w:lang w:val="en-US"/>
-              </w:rPr>
-            </w:pPr>
-            <w:r>
-              <w:rPr>
-                <w:sz w:val="28"/>
-                <w:szCs w:val="28"/>
-                <w:lang w:val="en-US"/>
-              </w:rPr>
-              <w:t>4.</w:t>
-            </w:r>
-          </w:p>
-        </w:tc>
-        <w:tc>
-          <w:tcPr>
-            <w:tcW w:w="2138" w:type="dxa"/>
-          </w:tcPr>
-          <w:p>
-            <w:pPr>
-              <w:rPr>
-                <w:sz w:val="28"/>
-                <w:szCs w:val="28"/>
-                <w:lang w:val="en-US"/>
-              </w:rPr>
-            </w:pPr>
-            <w:r>
-              <w:rPr>
-                <w:sz w:val="28"/>
-                <w:szCs w:val="28"/>
-                <w:lang w:val="en-US"/>
-              </w:rPr>
-              <w:t>Nischitha</w:t>
-            </w:r>
-          </w:p>
-        </w:tc>
-        <w:tc>
-          <w:tcPr>
-            <w:tcW w:w="1997" w:type="dxa"/>
-          </w:tcPr>
-          <w:p>
-            <w:pPr>
-              <w:rPr>
-                <w:sz w:val="28"/>
-                <w:szCs w:val="28"/>
-                <w:lang w:val="en-US"/>
-              </w:rPr>
-            </w:pPr>
-            <w:r>
-              <w:rPr>
-                <w:sz w:val="28"/>
-                <w:szCs w:val="28"/>
-                <w:lang w:val="en-US"/>
-              </w:rPr>
-              <w:t>Participant</w:t>
-            </w:r>
-          </w:p>
-        </w:tc>
-        <w:tc>
-          <w:tcPr>
-            <w:tcW w:w="4151" w:type="dxa"/>
-          </w:tcPr>
-          <w:p>
-            <w:pPr>
-              <w:rPr>
-                <w:sz w:val="28"/>
-                <w:szCs w:val="28"/>
-                <w:lang w:val="en-US"/>
-              </w:rPr>
-            </w:pPr>
-            <w:hyperlink r:id="rId8" w:tgtFrame="_blank" w:history="1">
-              <w:r>
-                <w:rPr>
-                  <w:rStyle w:val="Hyperlink"/>
-                  <w:rFonts w:ascii="Arial" w:hAnsi="Arial" w:cs="Arial"/>
-                  <w:sz w:val="23"/>
-                  <w:szCs w:val="23"/>
-                  <w:shd w:val="clear" w:color="auto" w:fill="F8F8F8"/>
-                </w:rPr>
-                <w:t>nischithans@gmail.com</w:t>
-              </w:r>
-            </w:hyperlink>
-          </w:p>
-        </w:tc>
-      </w:tr>
-      <w:tr>
-        <w:trPr>
           <w:trHeight w:val="923"/>
         </w:trPr>
         <w:tc>
           <w:tcPr>
-            <w:tcW w:w="1663" w:type="dxa"/>
-          </w:tcPr>
-          <w:p>
-            <w:pPr>
-              <w:rPr>
-                <w:sz w:val="28"/>
-                <w:szCs w:val="28"/>
-                <w:lang w:val="en-US"/>
-              </w:rPr>
-            </w:pPr>
-            <w:r>
-              <w:rPr>
-                <w:sz w:val="28"/>
-                <w:szCs w:val="28"/>
-                <w:lang w:val="en-US"/>
-              </w:rPr>
-              <w:t>5.</w:t>
-            </w:r>
-          </w:p>
-        </w:tc>
-        <w:tc>
-          <w:tcPr>
-            <w:tcW w:w="2138" w:type="dxa"/>
+            <w:tcW w:w="1342" w:type="dxa"/>
+          </w:tcPr>
+          <w:p>
+            <w:pPr>
+              <w:rPr>
+                <w:sz w:val="28"/>
+                <w:szCs w:val="28"/>
+                <w:lang w:val="en-US"/>
+              </w:rPr>
+            </w:pPr>
+            <w:r>
+              <w:rPr>
+                <w:sz w:val="28"/>
+                <w:szCs w:val="28"/>
+                <w:lang w:val="en-US"/>
+              </w:rPr>
+              <w:t>3.</w:t>
+            </w:r>
+          </w:p>
+        </w:tc>
+        <w:tc>
+          <w:tcPr>
+            <w:tcW w:w="1875" w:type="dxa"/>
           </w:tcPr>
           <w:p>
             <w:pPr>
@@ -665,7 +471,7 @@
         </w:tc>
         <w:tc>
           <w:tcPr>
-            <w:tcW w:w="1997" w:type="dxa"/>
+            <w:tcW w:w="2808" w:type="dxa"/>
           </w:tcPr>
           <w:p>
             <w:pPr>
@@ -687,17 +493,17 @@
         </w:tc>
         <w:tc>
           <w:tcPr>
-            <w:tcW w:w="4151" w:type="dxa"/>
-          </w:tcPr>
-          <w:p>
-            <w:pPr>
-              <w:rPr>
-                <w:sz w:val="28"/>
-                <w:szCs w:val="28"/>
-                <w:lang w:val="en-US"/>
-              </w:rPr>
-            </w:pPr>
-            <w:hyperlink r:id="rId9" w:tgtFrame="_blank" w:history="1">
+            <w:tcW w:w="3924" w:type="dxa"/>
+          </w:tcPr>
+          <w:p>
+            <w:pPr>
+              <w:rPr>
+                <w:sz w:val="28"/>
+                <w:szCs w:val="28"/>
+                <w:lang w:val="en-US"/>
+              </w:rPr>
+            </w:pPr>
+            <w:hyperlink r:id="rId7" w:tgtFrame="_blank" w:history="1">
               <w:r>
                 <w:rPr>
                   <w:rStyle w:val="Hyperlink"/>
@@ -718,29 +524,37 @@
         </w:trPr>
         <w:tc>
           <w:tcPr>
-            <w:tcW w:w="1663" w:type="dxa"/>
-          </w:tcPr>
-          <w:p>
-            <w:pPr>
-              <w:rPr>
-                <w:sz w:val="28"/>
-                <w:szCs w:val="28"/>
-                <w:lang w:val="en-US"/>
-              </w:rPr>
-            </w:pPr>
-            <w:r>
-              <w:rPr>
-                <w:sz w:val="28"/>
-                <w:szCs w:val="28"/>
-                <w:lang w:val="en-US"/>
-              </w:rPr>
-              <w:t>6.</w:t>
-            </w:r>
-          </w:p>
-        </w:tc>
-        <w:tc>
-          <w:tcPr>
-            <w:tcW w:w="2138" w:type="dxa"/>
+            <w:tcW w:w="1342" w:type="dxa"/>
+          </w:tcPr>
+          <w:p>
+            <w:pPr>
+              <w:rPr>
+                <w:sz w:val="28"/>
+                <w:szCs w:val="28"/>
+                <w:lang w:val="en-US"/>
+              </w:rPr>
+            </w:pPr>
+            <w:r>
+              <w:rPr>
+                <w:sz w:val="28"/>
+                <w:szCs w:val="28"/>
+                <w:lang w:val="en-US"/>
+              </w:rPr>
+              <w:t>4</w:t>
+            </w:r>
+            <w:r>
+              <w:rPr>
+                <w:sz w:val="28"/>
+                <w:szCs w:val="28"/>
+                <w:lang w:val="en-US"/>
+              </w:rPr>
+              <w:t>.</w:t>
+            </w:r>
+          </w:p>
+        </w:tc>
+        <w:tc>
+          <w:tcPr>
+            <w:tcW w:w="1875" w:type="dxa"/>
           </w:tcPr>
           <w:p>
             <w:pPr>
@@ -762,7 +576,7 @@
         </w:tc>
         <w:tc>
           <w:tcPr>
-            <w:tcW w:w="1997" w:type="dxa"/>
+            <w:tcW w:w="2808" w:type="dxa"/>
           </w:tcPr>
           <w:p>
             <w:pPr>
@@ -784,17 +598,17 @@
         </w:tc>
         <w:tc>
           <w:tcPr>
-            <w:tcW w:w="4151" w:type="dxa"/>
-          </w:tcPr>
-          <w:p>
-            <w:pPr>
-              <w:rPr>
-                <w:sz w:val="28"/>
-                <w:szCs w:val="28"/>
-                <w:lang w:val="en-US"/>
-              </w:rPr>
-            </w:pPr>
-            <w:hyperlink r:id="rId10" w:tgtFrame="_blank" w:history="1">
+            <w:tcW w:w="3924" w:type="dxa"/>
+          </w:tcPr>
+          <w:p>
+            <w:pPr>
+              <w:rPr>
+                <w:sz w:val="28"/>
+                <w:szCs w:val="28"/>
+                <w:lang w:val="en-US"/>
+              </w:rPr>
+            </w:pPr>
+            <w:hyperlink r:id="rId8" w:tgtFrame="_blank" w:history="1">
               <w:r>
                 <w:rPr>
                   <w:rStyle w:val="Hyperlink"/>
@@ -815,29 +629,37 @@
         </w:trPr>
         <w:tc>
           <w:tcPr>
-            <w:tcW w:w="1663" w:type="dxa"/>
-          </w:tcPr>
-          <w:p>
-            <w:pPr>
-              <w:rPr>
-                <w:sz w:val="28"/>
-                <w:szCs w:val="28"/>
-                <w:lang w:val="en-US"/>
-              </w:rPr>
-            </w:pPr>
-            <w:r>
-              <w:rPr>
-                <w:sz w:val="28"/>
-                <w:szCs w:val="28"/>
-                <w:lang w:val="en-US"/>
-              </w:rPr>
-              <w:t>7.</w:t>
-            </w:r>
-          </w:p>
-        </w:tc>
-        <w:tc>
-          <w:tcPr>
-            <w:tcW w:w="2138" w:type="dxa"/>
+            <w:tcW w:w="1342" w:type="dxa"/>
+          </w:tcPr>
+          <w:p>
+            <w:pPr>
+              <w:rPr>
+                <w:sz w:val="28"/>
+                <w:szCs w:val="28"/>
+                <w:lang w:val="en-US"/>
+              </w:rPr>
+            </w:pPr>
+            <w:r>
+              <w:rPr>
+                <w:sz w:val="28"/>
+                <w:szCs w:val="28"/>
+                <w:lang w:val="en-US"/>
+              </w:rPr>
+              <w:t>5</w:t>
+            </w:r>
+            <w:r>
+              <w:rPr>
+                <w:sz w:val="28"/>
+                <w:szCs w:val="28"/>
+                <w:lang w:val="en-US"/>
+              </w:rPr>
+              <w:t>.</w:t>
+            </w:r>
+          </w:p>
+        </w:tc>
+        <w:tc>
+          <w:tcPr>
+            <w:tcW w:w="1875" w:type="dxa"/>
           </w:tcPr>
           <w:p>
             <w:pPr>
@@ -859,7 +681,7 @@
         </w:tc>
         <w:tc>
           <w:tcPr>
-            <w:tcW w:w="1997" w:type="dxa"/>
+            <w:tcW w:w="2808" w:type="dxa"/>
           </w:tcPr>
           <w:p>
             <w:pPr>
@@ -881,7 +703,7 @@
         </w:tc>
         <w:tc>
           <w:tcPr>
-            <w:tcW w:w="4151" w:type="dxa"/>
+            <w:tcW w:w="3924" w:type="dxa"/>
           </w:tcPr>
           <w:p>
             <w:pPr>
@@ -901,7 +723,7 @@
               </w:rPr>
               <w:t> </w:t>
             </w:r>
-            <w:hyperlink r:id="rId11" w:history="1">
+            <w:hyperlink r:id="rId9" w:history="1">
               <w:r>
                 <w:rPr>
                   <w:rStyle w:val="Hyperlink"/>
@@ -922,29 +744,37 @@
         </w:trPr>
         <w:tc>
           <w:tcPr>
-            <w:tcW w:w="1663" w:type="dxa"/>
-          </w:tcPr>
-          <w:p>
-            <w:pPr>
-              <w:rPr>
-                <w:sz w:val="28"/>
-                <w:szCs w:val="28"/>
-                <w:lang w:val="en-US"/>
-              </w:rPr>
-            </w:pPr>
-            <w:r>
-              <w:rPr>
-                <w:sz w:val="28"/>
-                <w:szCs w:val="28"/>
-                <w:lang w:val="en-US"/>
-              </w:rPr>
-              <w:t>8.</w:t>
-            </w:r>
-          </w:p>
-        </w:tc>
-        <w:tc>
-          <w:tcPr>
-            <w:tcW w:w="2138" w:type="dxa"/>
+            <w:tcW w:w="1342" w:type="dxa"/>
+          </w:tcPr>
+          <w:p>
+            <w:pPr>
+              <w:rPr>
+                <w:sz w:val="28"/>
+                <w:szCs w:val="28"/>
+                <w:lang w:val="en-US"/>
+              </w:rPr>
+            </w:pPr>
+            <w:r>
+              <w:rPr>
+                <w:sz w:val="28"/>
+                <w:szCs w:val="28"/>
+                <w:lang w:val="en-US"/>
+              </w:rPr>
+              <w:t>6</w:t>
+            </w:r>
+            <w:r>
+              <w:rPr>
+                <w:sz w:val="28"/>
+                <w:szCs w:val="28"/>
+                <w:lang w:val="en-US"/>
+              </w:rPr>
+              <w:t>.</w:t>
+            </w:r>
+          </w:p>
+        </w:tc>
+        <w:tc>
+          <w:tcPr>
+            <w:tcW w:w="1875" w:type="dxa"/>
           </w:tcPr>
           <w:p>
             <w:pPr>
@@ -966,7 +796,7 @@
         </w:tc>
         <w:tc>
           <w:tcPr>
-            <w:tcW w:w="1997" w:type="dxa"/>
+            <w:tcW w:w="2808" w:type="dxa"/>
           </w:tcPr>
           <w:p>
             <w:pPr>
@@ -988,17 +818,17 @@
         </w:tc>
         <w:tc>
           <w:tcPr>
-            <w:tcW w:w="4151" w:type="dxa"/>
-          </w:tcPr>
-          <w:p>
-            <w:pPr>
-              <w:rPr>
-                <w:sz w:val="28"/>
-                <w:szCs w:val="28"/>
-                <w:lang w:val="en-US"/>
-              </w:rPr>
-            </w:pPr>
-            <w:hyperlink r:id="rId12" w:tgtFrame="_blank" w:history="1">
+            <w:tcW w:w="3924" w:type="dxa"/>
+          </w:tcPr>
+          <w:p>
+            <w:pPr>
+              <w:rPr>
+                <w:sz w:val="28"/>
+                <w:szCs w:val="28"/>
+                <w:lang w:val="en-US"/>
+              </w:rPr>
+            </w:pPr>
+            <w:hyperlink r:id="rId10" w:tgtFrame="_blank" w:history="1">
               <w:r>
                 <w:rPr>
                   <w:rStyle w:val="Hyperlink"/>
@@ -1015,237 +845,27 @@
       </w:tr>
       <w:tr>
         <w:trPr>
-          <w:trHeight w:val="923"/>
-        </w:trPr>
-        <w:tc>
-          <w:tcPr>
-            <w:tcW w:w="1663" w:type="dxa"/>
-          </w:tcPr>
-          <w:p>
-            <w:pPr>
-              <w:rPr>
-                <w:sz w:val="28"/>
-                <w:szCs w:val="28"/>
-                <w:lang w:val="en-US"/>
-              </w:rPr>
-            </w:pPr>
-            <w:r>
-              <w:rPr>
-                <w:sz w:val="28"/>
-                <w:szCs w:val="28"/>
-                <w:lang w:val="en-US"/>
-              </w:rPr>
-              <w:t>9.</w:t>
-            </w:r>
-          </w:p>
-        </w:tc>
-        <w:tc>
-          <w:tcPr>
-            <w:tcW w:w="2138" w:type="dxa"/>
-          </w:tcPr>
-          <w:p>
-            <w:pPr>
-              <w:rPr>
-                <w:sz w:val="28"/>
-                <w:szCs w:val="28"/>
-                <w:lang w:val="en-US"/>
-              </w:rPr>
-            </w:pPr>
-            <w:r>
-              <w:rPr>
-                <w:sz w:val="28"/>
-                <w:szCs w:val="28"/>
-                <w:lang w:val="en-US"/>
-              </w:rPr>
-              <w:t>Pratiksha Katyayni</w:t>
-            </w:r>
-          </w:p>
-        </w:tc>
-        <w:tc>
-          <w:tcPr>
-            <w:tcW w:w="1997" w:type="dxa"/>
-          </w:tcPr>
-          <w:p>
-            <w:pPr>
-              <w:rPr>
-                <w:sz w:val="28"/>
-                <w:szCs w:val="28"/>
-                <w:lang w:val="en-US"/>
-              </w:rPr>
-            </w:pPr>
-            <w:r>
-              <w:rPr>
-                <w:sz w:val="28"/>
-                <w:szCs w:val="28"/>
-                <w:lang w:val="en-US"/>
-              </w:rPr>
-              <w:t>Participant</w:t>
-            </w:r>
-          </w:p>
-        </w:tc>
-        <w:tc>
-          <w:tcPr>
-            <w:tcW w:w="4151" w:type="dxa"/>
-          </w:tcPr>
-          <w:p>
-            <w:pPr>
-              <w:shd w:val="clear" w:color="auto" w:fill="FFFFFF"/>
-              <w:rPr>
-                <w:rFonts w:ascii="Arial" w:eastAsia="Times New Roman" w:hAnsi="Arial" w:cs="Arial"/>
-                <w:color w:val="222222"/>
-                <w:sz w:val="24"/>
-                <w:szCs w:val="24"/>
-                <w:lang w:eastAsia="en-IN"/>
-              </w:rPr>
-            </w:pPr>
-            <w:hyperlink r:id="rId13" w:tgtFrame="_blank" w:history="1">
-              <w:r>
-                <w:rPr>
-                  <w:rFonts w:ascii="Arial" w:eastAsia="Times New Roman" w:hAnsi="Arial" w:cs="Arial"/>
-                  <w:color w:val="1155CC"/>
-                  <w:sz w:val="24"/>
-                  <w:szCs w:val="24"/>
-                  <w:u w:val="single"/>
-                  <w:lang w:eastAsia="en-IN"/>
-                </w:rPr>
-                <w:t>pratikshapandey323@gmail.com</w:t>
-              </w:r>
-            </w:hyperlink>
-          </w:p>
-          <w:p>
-            <w:pPr>
-              <w:rPr>
-                <w:sz w:val="28"/>
-                <w:szCs w:val="28"/>
-                <w:lang w:val="en-US"/>
-              </w:rPr>
-            </w:pPr>
-          </w:p>
-        </w:tc>
-      </w:tr>
-      <w:tr>
-        <w:trPr>
-          <w:trHeight w:val="923"/>
-        </w:trPr>
-        <w:tc>
-          <w:tcPr>
-            <w:tcW w:w="1663" w:type="dxa"/>
-          </w:tcPr>
-          <w:p>
-            <w:pPr>
-              <w:rPr>
-                <w:sz w:val="28"/>
-                <w:szCs w:val="28"/>
-                <w:lang w:val="en-US"/>
-              </w:rPr>
-            </w:pPr>
-            <w:r>
-              <w:rPr>
-                <w:sz w:val="28"/>
-                <w:szCs w:val="28"/>
-                <w:lang w:val="en-US"/>
-              </w:rPr>
-              <w:t>10.</w:t>
-            </w:r>
-          </w:p>
-        </w:tc>
-        <w:tc>
-          <w:tcPr>
-            <w:tcW w:w="2138" w:type="dxa"/>
-          </w:tcPr>
-          <w:p>
-            <w:pPr>
-              <w:rPr>
-                <w:sz w:val="28"/>
-                <w:szCs w:val="28"/>
-                <w:lang w:val="en-US"/>
-              </w:rPr>
-            </w:pPr>
-            <w:r>
-              <w:rPr>
-                <w:sz w:val="28"/>
-                <w:szCs w:val="28"/>
-                <w:lang w:val="en-US"/>
-              </w:rPr>
-              <w:t>Pranav N</w:t>
-            </w:r>
-          </w:p>
-        </w:tc>
-        <w:tc>
-          <w:tcPr>
-            <w:tcW w:w="1997" w:type="dxa"/>
-          </w:tcPr>
-          <w:p>
-            <w:pPr>
-              <w:rPr>
-                <w:sz w:val="28"/>
-                <w:szCs w:val="28"/>
-                <w:lang w:val="en-US"/>
-              </w:rPr>
-            </w:pPr>
-            <w:r>
-              <w:rPr>
-                <w:sz w:val="28"/>
-                <w:szCs w:val="28"/>
-                <w:lang w:val="en-US"/>
-              </w:rPr>
-              <w:t>Participant</w:t>
-            </w:r>
-          </w:p>
-        </w:tc>
-        <w:tc>
-          <w:tcPr>
-            <w:tcW w:w="4151" w:type="dxa"/>
-          </w:tcPr>
-          <w:p>
-            <w:pPr>
-              <w:shd w:val="clear" w:color="auto" w:fill="FFFFFF"/>
-            </w:pPr>
-            <w:hyperlink r:id="rId14" w:tgtFrame="_blank" w:history="1">
-              <w:r>
-                <w:rPr>
-                  <w:rStyle w:val="Hyperlink"/>
-                  <w:rFonts w:ascii="Arial" w:hAnsi="Arial" w:cs="Arial"/>
-                  <w:color w:val="1155CC"/>
-                  <w:shd w:val="clear" w:color="auto" w:fill="FFFFFF"/>
-                </w:rPr>
-                <w:t>pranavbharadwaj142@gmail.com</w:t>
-              </w:r>
-            </w:hyperlink>
-          </w:p>
-        </w:tc>
-      </w:tr>
-      <w:tr>
-        <w:trPr>
           <w:trHeight w:val="453"/>
         </w:trPr>
         <w:tc>
           <w:tcPr>
-            <w:tcW w:w="1663" w:type="dxa"/>
-          </w:tcPr>
-          <w:p>
-            <w:pPr>
-              <w:rPr>
-                <w:sz w:val="28"/>
-                <w:szCs w:val="28"/>
-                <w:lang w:val="en-US"/>
-              </w:rPr>
-            </w:pPr>
-            <w:r>
-              <w:rPr>
-                <w:sz w:val="28"/>
-                <w:szCs w:val="28"/>
-                <w:lang w:val="en-US"/>
-              </w:rPr>
-              <w:t>1</w:t>
-            </w:r>
-            <w:r>
-              <w:rPr>
-                <w:sz w:val="28"/>
-                <w:szCs w:val="28"/>
-                <w:lang w:val="en-US"/>
-              </w:rPr>
-              <w:t>1</w:t>
+            <w:tcW w:w="1342" w:type="dxa"/>
+          </w:tcPr>
+          <w:p>
+            <w:pPr>
+              <w:rPr>
+                <w:sz w:val="28"/>
+                <w:szCs w:val="28"/>
+                <w:lang w:val="en-US"/>
+              </w:rPr>
+            </w:pPr>
+            <w:r>
+              <w:rPr>
+                <w:sz w:val="28"/>
+                <w:szCs w:val="28"/>
+                <w:lang w:val="en-US"/>
+              </w:rPr>
+              <w:t>7</w:t>
             </w:r>
             <w:r>
               <w:rPr>
@@ -1259,7 +879,7 @@
         </w:tc>
         <w:tc>
           <w:tcPr>
-            <w:tcW w:w="2138" w:type="dxa"/>
+            <w:tcW w:w="1875" w:type="dxa"/>
           </w:tcPr>
           <w:p>
             <w:pPr>
@@ -1281,7 +901,7 @@
         </w:tc>
         <w:tc>
           <w:tcPr>
-            <w:tcW w:w="1997" w:type="dxa"/>
+            <w:tcW w:w="2808" w:type="dxa"/>
           </w:tcPr>
           <w:p>
             <w:pPr>
@@ -1303,17 +923,17 @@
         </w:tc>
         <w:tc>
           <w:tcPr>
-            <w:tcW w:w="4151" w:type="dxa"/>
-          </w:tcPr>
-          <w:p>
-            <w:pPr>
-              <w:rPr>
-                <w:sz w:val="28"/>
-                <w:szCs w:val="28"/>
-                <w:lang w:val="en-US"/>
-              </w:rPr>
-            </w:pPr>
-            <w:hyperlink r:id="rId15" w:tgtFrame="_blank" w:history="1">
+            <w:tcW w:w="3924" w:type="dxa"/>
+          </w:tcPr>
+          <w:p>
+            <w:pPr>
+              <w:rPr>
+                <w:sz w:val="28"/>
+                <w:szCs w:val="28"/>
+                <w:lang w:val="en-US"/>
+              </w:rPr>
+            </w:pPr>
+            <w:hyperlink r:id="rId11" w:tgtFrame="_blank" w:history="1">
               <w:r>
                 <w:rPr>
                   <w:rStyle w:val="Hyperlink"/>
@@ -1334,32 +954,23 @@
         </w:trPr>
         <w:tc>
           <w:tcPr>
-            <w:tcW w:w="1663" w:type="dxa"/>
-          </w:tcPr>
-          <w:p>
-            <w:pPr>
-              <w:rPr>
-                <w:sz w:val="28"/>
-                <w:szCs w:val="28"/>
-                <w:lang w:val="en-US"/>
-              </w:rPr>
-            </w:pPr>
-            <w:r>
-              <w:rPr>
-                <w:sz w:val="28"/>
-                <w:szCs w:val="28"/>
-                <w:lang w:val="en-US"/>
-              </w:rPr>
-              <w:lastRenderedPageBreak/>
-              <w:t>1</w:t>
-            </w:r>
-            <w:r>
-              <w:rPr>
-                <w:sz w:val="28"/>
-                <w:szCs w:val="28"/>
-                <w:lang w:val="en-US"/>
-              </w:rPr>
-              <w:t>2</w:t>
+            <w:tcW w:w="1342" w:type="dxa"/>
+          </w:tcPr>
+          <w:p>
+            <w:pPr>
+              <w:rPr>
+                <w:sz w:val="28"/>
+                <w:szCs w:val="28"/>
+                <w:lang w:val="en-US"/>
+              </w:rPr>
+            </w:pPr>
+            <w:r>
+              <w:rPr>
+                <w:sz w:val="28"/>
+                <w:szCs w:val="28"/>
+                <w:lang w:val="en-US"/>
+              </w:rPr>
+              <w:t>8</w:t>
             </w:r>
             <w:r>
               <w:rPr>
@@ -1373,7 +984,7 @@
         </w:tc>
         <w:tc>
           <w:tcPr>
-            <w:tcW w:w="2138" w:type="dxa"/>
+            <w:tcW w:w="1875" w:type="dxa"/>
           </w:tcPr>
           <w:p>
             <w:pPr>
@@ -1395,7 +1006,7 @@
         </w:tc>
         <w:tc>
           <w:tcPr>
-            <w:tcW w:w="1997" w:type="dxa"/>
+            <w:tcW w:w="2808" w:type="dxa"/>
           </w:tcPr>
           <w:p>
             <w:pPr>
@@ -1417,17 +1028,17 @@
         </w:tc>
         <w:tc>
           <w:tcPr>
-            <w:tcW w:w="4151" w:type="dxa"/>
-          </w:tcPr>
-          <w:p>
-            <w:pPr>
-              <w:rPr>
-                <w:sz w:val="28"/>
-                <w:szCs w:val="28"/>
-                <w:lang w:val="en-US"/>
-              </w:rPr>
-            </w:pPr>
-            <w:hyperlink r:id="rId16" w:tgtFrame="_blank" w:history="1">
+            <w:tcW w:w="3924" w:type="dxa"/>
+          </w:tcPr>
+          <w:p>
+            <w:pPr>
+              <w:rPr>
+                <w:sz w:val="28"/>
+                <w:szCs w:val="28"/>
+                <w:lang w:val="en-US"/>
+              </w:rPr>
+            </w:pPr>
+            <w:hyperlink r:id="rId12" w:tgtFrame="_blank" w:history="1">
               <w:r>
                 <w:rPr>
                   <w:rStyle w:val="Hyperlink"/>
@@ -1464,19 +1075,62 @@
     <w:p>
       <w:pPr>
         <w:rPr>
-          <w:sz w:val="40"/>
-          <w:szCs w:val="40"/>
-          <w:lang w:val="en-US"/>
-        </w:rPr>
-      </w:pPr>
-      <w:r>
-        <w:rPr>
           <w:b/>
           <w:bCs/>
           <w:sz w:val="40"/>
           <w:szCs w:val="40"/>
           <w:lang w:val="en-US"/>
         </w:rPr>
+      </w:pPr>
+      <w:r>
+        <w:rPr>
+          <w:b/>
+          <w:bCs/>
+          <w:sz w:val="40"/>
+          <w:szCs w:val="40"/>
+          <w:lang w:val="en-US"/>
+        </w:rPr>
+        <w:t xml:space="preserve">Repository: </w:t>
+      </w:r>
+      <w:r>
+        <w:rPr>
+          <w:b/>
+          <w:bCs/>
+          <w:sz w:val="40"/>
+          <w:szCs w:val="40"/>
+          <w:lang w:val="en-US"/>
+        </w:rPr>
+        <w:t>https://github.com/anna4j/OneClickPick</w:t>
+      </w:r>
+    </w:p>
+    <w:p>
+      <w:pPr>
+        <w:rPr>
+          <w:b/>
+          <w:bCs/>
+          <w:sz w:val="40"/>
+          <w:szCs w:val="40"/>
+          <w:lang w:val="en-US"/>
+        </w:rPr>
+      </w:pPr>
+    </w:p>
+    <w:p>
+      <w:pPr>
+        <w:rPr>
+          <w:sz w:val="40"/>
+          <w:szCs w:val="40"/>
+          <w:lang w:val="en-US"/>
+        </w:rPr>
+      </w:pPr>
+      <w:r>
+        <w:rPr>
+          <w:b/>
+          <w:bCs/>
+          <w:sz w:val="40"/>
+          <w:szCs w:val="40"/>
+          <w:lang w:val="en-US"/>
+        </w:rPr>
+        <w:lastRenderedPageBreak/>
         <w:t>Project Idea and Synopsis:</w:t>
       </w:r>
     </w:p>
@@ -1532,7 +1186,15 @@
           <w:szCs w:val="28"/>
           <w:lang w:val="en-US"/>
         </w:rPr>
-        <w:t xml:space="preserve"> – Men, Women and Kids section</w:t>
+        <w:t xml:space="preserve"> – Men Women </w:t>
+      </w:r>
+      <w:r>
+        <w:rPr>
+          <w:sz w:val="28"/>
+          <w:szCs w:val="28"/>
+          <w:lang w:val="en-US"/>
+        </w:rPr>
+        <w:t>section</w:t>
       </w:r>
     </w:p>
     <w:p>
@@ -1648,12 +1310,356 @@
     <w:p>
       <w:pPr>
         <w:rPr>
+          <w:sz w:val="28"/>
+          <w:szCs w:val="28"/>
+          <w:lang w:val="en-US"/>
+        </w:rPr>
+      </w:pPr>
+    </w:p>
+    <w:p>
+      <w:pPr>
+        <w:rPr>
+          <w:sz w:val="40"/>
+          <w:szCs w:val="40"/>
+          <w:lang w:val="en-US"/>
+        </w:rPr>
+      </w:pPr>
+      <w:r>
+        <w:rPr>
           <w:b/>
           <w:bCs/>
           <w:sz w:val="40"/>
           <w:szCs w:val="40"/>
           <w:lang w:val="en-US"/>
         </w:rPr>
+        <w:t>Individual Participant Contributions</w:t>
+      </w:r>
+      <w:r>
+        <w:rPr>
+          <w:sz w:val="40"/>
+          <w:szCs w:val="40"/>
+          <w:lang w:val="en-US"/>
+        </w:rPr>
+        <w:t>:</w:t>
+      </w:r>
+    </w:p>
+    <w:p>
+      <w:pPr>
+        <w:rPr>
+          <w:sz w:val="28"/>
+          <w:szCs w:val="28"/>
+          <w:lang w:val="en-US"/>
+        </w:rPr>
+      </w:pPr>
+      <w:r>
+        <w:rPr>
+          <w:sz w:val="28"/>
+          <w:szCs w:val="28"/>
+          <w:lang w:val="en-US"/>
+        </w:rPr>
+        <w:t>These are the individual components that these participants have worked on in the project</w:t>
+      </w:r>
+    </w:p>
+    <w:p>
+      <w:pPr>
+        <w:rPr>
+          <w:sz w:val="28"/>
+          <w:szCs w:val="28"/>
+          <w:lang w:val="en-US"/>
+        </w:rPr>
+      </w:pPr>
+      <w:r>
+        <w:rPr>
+          <w:b/>
+          <w:bCs/>
+          <w:sz w:val="28"/>
+          <w:szCs w:val="28"/>
+          <w:lang w:val="en-US"/>
+        </w:rPr>
+        <w:t>Priyanshi</w:t>
+      </w:r>
+      <w:r>
+        <w:rPr>
+          <w:sz w:val="28"/>
+          <w:szCs w:val="28"/>
+          <w:lang w:val="en-US"/>
+        </w:rPr>
+        <w:t xml:space="preserve">: </w:t>
+      </w:r>
+      <w:r>
+        <w:rPr>
+          <w:sz w:val="28"/>
+          <w:szCs w:val="28"/>
+          <w:lang w:val="en-US"/>
+        </w:rPr>
+        <w:t>Home Page Carrousel and Header</w:t>
+      </w:r>
+    </w:p>
+    <w:p>
+      <w:pPr>
+        <w:rPr>
+          <w:sz w:val="28"/>
+          <w:szCs w:val="28"/>
+          <w:lang w:val="en-US"/>
+        </w:rPr>
+      </w:pPr>
+      <w:r>
+        <w:rPr>
+          <w:b/>
+          <w:bCs/>
+          <w:sz w:val="28"/>
+          <w:szCs w:val="28"/>
+          <w:lang w:val="en-US"/>
+        </w:rPr>
+        <w:t>Nikhil</w:t>
+      </w:r>
+      <w:r>
+        <w:rPr>
+          <w:sz w:val="28"/>
+          <w:szCs w:val="28"/>
+          <w:lang w:val="en-US"/>
+        </w:rPr>
+        <w:t>:  Blog section 1</w:t>
+      </w:r>
+      <w:r>
+        <w:rPr>
+          <w:sz w:val="28"/>
+          <w:szCs w:val="28"/>
+          <w:lang w:val="en-US"/>
+        </w:rPr>
+        <w:t>, Footer</w:t>
+      </w:r>
+    </w:p>
+    <w:p>
+      <w:pPr>
+        <w:rPr>
+          <w:sz w:val="28"/>
+          <w:szCs w:val="28"/>
+          <w:lang w:val="en-US"/>
+        </w:rPr>
+      </w:pPr>
+      <w:r>
+        <w:rPr>
+          <w:b/>
+          <w:bCs/>
+          <w:sz w:val="28"/>
+          <w:szCs w:val="28"/>
+          <w:lang w:val="en-US"/>
+        </w:rPr>
+        <w:t>Divya</w:t>
+      </w:r>
+      <w:r>
+        <w:rPr>
+          <w:sz w:val="28"/>
+          <w:szCs w:val="28"/>
+          <w:lang w:val="en-US"/>
+        </w:rPr>
+        <w:t xml:space="preserve">: </w:t>
+      </w:r>
+      <w:r>
+        <w:rPr>
+          <w:sz w:val="28"/>
+          <w:szCs w:val="28"/>
+          <w:lang w:val="en-US"/>
+        </w:rPr>
+        <w:t>S</w:t>
+      </w:r>
+      <w:r>
+        <w:rPr>
+          <w:sz w:val="28"/>
+          <w:szCs w:val="28"/>
+          <w:lang w:val="en-US"/>
+        </w:rPr>
+        <w:t xml:space="preserve">hop for women page </w:t>
+      </w:r>
+    </w:p>
+    <w:p>
+      <w:pPr>
+        <w:rPr>
+          <w:sz w:val="28"/>
+          <w:szCs w:val="28"/>
+          <w:lang w:val="en-US"/>
+        </w:rPr>
+      </w:pPr>
+      <w:r>
+        <w:rPr>
+          <w:b/>
+          <w:bCs/>
+          <w:sz w:val="28"/>
+          <w:szCs w:val="28"/>
+          <w:lang w:val="en-US"/>
+        </w:rPr>
+        <w:t>Ramakrishna</w:t>
+      </w:r>
+      <w:r>
+        <w:rPr>
+          <w:sz w:val="28"/>
+          <w:szCs w:val="28"/>
+          <w:lang w:val="en-US"/>
+        </w:rPr>
+        <w:t xml:space="preserve">: </w:t>
+      </w:r>
+      <w:r>
+        <w:rPr>
+          <w:sz w:val="28"/>
+          <w:szCs w:val="28"/>
+          <w:lang w:val="en-US"/>
+        </w:rPr>
+        <w:t>M</w:t>
+      </w:r>
+      <w:r>
+        <w:rPr>
+          <w:sz w:val="28"/>
+          <w:szCs w:val="28"/>
+          <w:lang w:val="en-US"/>
+        </w:rPr>
+        <w:t xml:space="preserve">en's clothing </w:t>
+      </w:r>
+      <w:r>
+        <w:rPr>
+          <w:sz w:val="28"/>
+          <w:szCs w:val="28"/>
+          <w:lang w:val="en-US"/>
+        </w:rPr>
+        <w:t>page</w:t>
+      </w:r>
+    </w:p>
+    <w:p>
+      <w:pPr>
+        <w:rPr>
+          <w:sz w:val="28"/>
+          <w:szCs w:val="28"/>
+          <w:lang w:val="en-US"/>
+        </w:rPr>
+      </w:pPr>
+      <w:r>
+        <w:rPr>
+          <w:b/>
+          <w:bCs/>
+          <w:sz w:val="28"/>
+          <w:szCs w:val="28"/>
+          <w:lang w:val="en-US"/>
+        </w:rPr>
+        <w:t>Parjanya</w:t>
+      </w:r>
+      <w:r>
+        <w:rPr>
+          <w:sz w:val="28"/>
+          <w:szCs w:val="28"/>
+          <w:lang w:val="en-US"/>
+        </w:rPr>
+        <w:t xml:space="preserve">: </w:t>
+      </w:r>
+      <w:r>
+        <w:rPr>
+          <w:sz w:val="28"/>
+          <w:szCs w:val="28"/>
+          <w:lang w:val="en-US"/>
+        </w:rPr>
+        <w:t>C</w:t>
+      </w:r>
+      <w:r>
+        <w:rPr>
+          <w:sz w:val="28"/>
+          <w:szCs w:val="28"/>
+          <w:lang w:val="en-US"/>
+        </w:rPr>
+        <w:t>ontact us page</w:t>
+      </w:r>
+      <w:r>
+        <w:rPr>
+          <w:sz w:val="28"/>
+          <w:szCs w:val="28"/>
+          <w:lang w:val="en-US"/>
+        </w:rPr>
+        <w:t>, Navigation buttons on Home page</w:t>
+      </w:r>
+      <w:r>
+        <w:rPr>
+          <w:sz w:val="28"/>
+          <w:szCs w:val="28"/>
+          <w:lang w:val="en-US"/>
+        </w:rPr>
+        <w:t>, Shop by Brand section</w:t>
+      </w:r>
+    </w:p>
+    <w:p>
+      <w:pPr>
+        <w:rPr>
+          <w:sz w:val="28"/>
+          <w:szCs w:val="28"/>
+          <w:lang w:val="en-US"/>
+        </w:rPr>
+      </w:pPr>
+      <w:r>
+        <w:rPr>
+          <w:b/>
+          <w:bCs/>
+          <w:sz w:val="28"/>
+          <w:szCs w:val="28"/>
+          <w:lang w:val="en-US"/>
+        </w:rPr>
+        <w:t>Abhishek</w:t>
+      </w:r>
+      <w:r>
+        <w:rPr>
+          <w:sz w:val="28"/>
+          <w:szCs w:val="28"/>
+          <w:lang w:val="en-US"/>
+        </w:rPr>
+        <w:t xml:space="preserve">: </w:t>
+      </w:r>
+      <w:r>
+        <w:rPr>
+          <w:sz w:val="28"/>
+          <w:szCs w:val="28"/>
+          <w:lang w:val="en-US"/>
+        </w:rPr>
+        <w:t>Cart and billing section</w:t>
+      </w:r>
+    </w:p>
+    <w:p>
+      <w:pPr>
+        <w:rPr>
+          <w:sz w:val="28"/>
+          <w:szCs w:val="28"/>
+          <w:lang w:val="en-US"/>
+        </w:rPr>
+      </w:pPr>
+      <w:r>
+        <w:rPr>
+          <w:b/>
+          <w:bCs/>
+          <w:sz w:val="28"/>
+          <w:szCs w:val="28"/>
+          <w:lang w:val="en-US"/>
+        </w:rPr>
+        <w:t>Kalp</w:t>
+      </w:r>
+      <w:r>
+        <w:rPr>
+          <w:sz w:val="28"/>
+          <w:szCs w:val="28"/>
+          <w:lang w:val="en-US"/>
+        </w:rPr>
+        <w:t xml:space="preserve">: </w:t>
+      </w:r>
+      <w:r>
+        <w:rPr>
+          <w:sz w:val="28"/>
+          <w:szCs w:val="28"/>
+          <w:lang w:val="en-US"/>
+        </w:rPr>
+        <w:t>Blog section 2</w:t>
+      </w:r>
+    </w:p>
+    <w:p>
+      <w:pPr>
+        <w:rPr>
+          <w:sz w:val="28"/>
+          <w:szCs w:val="28"/>
+          <w:lang w:val="en-US"/>
+        </w:rPr>
       </w:pPr>
     </w:p>
     <w:p>
@@ -1755,6 +1761,7 @@
           <w:szCs w:val="28"/>
           <w:lang w:val="en-US"/>
         </w:rPr>
+        <w:lastRenderedPageBreak/>
         <w:t>Working with 10 members on the same Repository will also improve the Git/GitHub skills of all participants.</w:t>
       </w:r>
     </w:p>
@@ -1853,7 +1860,6 @@
           <w:szCs w:val="28"/>
           <w:lang w:val="en-US"/>
         </w:rPr>
-        <w:lastRenderedPageBreak/>
         <w:t>30</w:t>
       </w:r>
       <w:r>
@@ -2045,6 +2051,15 @@
         </w:rPr>
         <w:t xml:space="preserve"> – Wrap up and final touches </w:t>
       </w:r>
+    </w:p>
+    <w:p>
+      <w:pPr>
+        <w:rPr>
+          <w:sz w:val="28"/>
+          <w:szCs w:val="28"/>
+          <w:lang w:val="en-US"/>
+        </w:rPr>
+      </w:pPr>
     </w:p>
     <w:p>
       <w:pPr>

</xml_diff>